<commit_message>
prosiren zakljucak u seminarskom
</commit_message>
<xml_diff>
--- a/docs/ip2_seminarski.docx
+++ b/docs/ip2_seminarski.docx
@@ -998,7 +998,7 @@
               <w:vertAlign w:val="baseline"/>
             </w:rPr>
           </w:pPr>
-          <w:hyperlink w:anchor="_lnxbz9">
+          <w:hyperlink w:anchor="_26in1rg">
             <w:r>
               <w:rPr>
                 <w:rFonts w:ascii="Arial" w:cs="Arial" w:eastAsia="Arial" w:hAnsi="Arial"/>
@@ -1014,9 +1014,254 @@
                 <w:vertAlign w:val="baseline"/>
                 <w:rtl w:val="0"/>
               </w:rPr>
+              <w:t xml:space="preserve">4.2.2 Ocena modela za klasifikaciju po tipu proteina</w:t>
+              <w:tab/>
+              <w:t xml:space="preserve">7</w:t>
+            </w:r>
+          </w:hyperlink>
+          <w:r>
+            <w:rPr>
+              <w:rtl w:val="0"/>
+            </w:rPr>
+          </w:r>
+        </w:p>
+        <w:p>
+          <w:pPr>
+            <w:widowControl w:val="0"/>
+            <w:tabs>
+              <w:tab w:val="right" w:leader="none" w:pos="12000"/>
+            </w:tabs>
+            <w:spacing w:before="60" w:line="240" w:lineRule="auto"/>
+            <w:ind w:left="720" w:firstLine="0"/>
+            <w:rPr>
+              <w:rFonts w:ascii="Arial" w:cs="Arial" w:eastAsia="Arial" w:hAnsi="Arial"/>
+              <w:b w:val="0"/>
+              <w:i w:val="0"/>
+              <w:smallCaps w:val="0"/>
+              <w:strike w:val="0"/>
+              <w:color w:val="000000"/>
+              <w:sz w:val="22"/>
+              <w:szCs w:val="22"/>
+              <w:u w:val="none"/>
+              <w:shd w:fill="auto" w:val="clear"/>
+              <w:vertAlign w:val="baseline"/>
+            </w:rPr>
+          </w:pPr>
+          <w:hyperlink w:anchor="_lnxbz9">
+            <w:r>
+              <w:rPr>
+                <w:rFonts w:ascii="Arial" w:cs="Arial" w:eastAsia="Arial" w:hAnsi="Arial"/>
+                <w:b w:val="0"/>
+                <w:i w:val="0"/>
+                <w:smallCaps w:val="0"/>
+                <w:strike w:val="0"/>
+                <w:color w:val="000000"/>
+                <w:sz w:val="22"/>
+                <w:szCs w:val="22"/>
+                <w:u w:val="none"/>
+                <w:shd w:fill="auto" w:val="clear"/>
+                <w:vertAlign w:val="baseline"/>
+                <w:rtl w:val="0"/>
+              </w:rPr>
               <w:t xml:space="preserve">4.2.3 Ocena modela za klasifikaciju po soju virusa za SARS2</w:t>
               <w:tab/>
               <w:t xml:space="preserve">7</w:t>
+            </w:r>
+          </w:hyperlink>
+          <w:r>
+            <w:rPr>
+              <w:rtl w:val="0"/>
+            </w:rPr>
+          </w:r>
+        </w:p>
+        <w:p>
+          <w:pPr>
+            <w:widowControl w:val="0"/>
+            <w:tabs>
+              <w:tab w:val="right" w:leader="none" w:pos="12000"/>
+            </w:tabs>
+            <w:spacing w:before="60" w:line="240" w:lineRule="auto"/>
+            <w:ind w:left="360" w:firstLine="0"/>
+            <w:rPr>
+              <w:rFonts w:ascii="Arial" w:cs="Arial" w:eastAsia="Arial" w:hAnsi="Arial"/>
+              <w:b w:val="0"/>
+              <w:i w:val="0"/>
+              <w:smallCaps w:val="0"/>
+              <w:strike w:val="0"/>
+              <w:color w:val="000000"/>
+              <w:sz w:val="22"/>
+              <w:szCs w:val="22"/>
+              <w:u w:val="none"/>
+              <w:shd w:fill="auto" w:val="clear"/>
+              <w:vertAlign w:val="baseline"/>
+            </w:rPr>
+          </w:pPr>
+          <w:hyperlink w:anchor="_39ag2h8odln">
+            <w:r>
+              <w:rPr>
+                <w:rFonts w:ascii="Arial" w:cs="Arial" w:eastAsia="Arial" w:hAnsi="Arial"/>
+                <w:b w:val="0"/>
+                <w:i w:val="0"/>
+                <w:smallCaps w:val="0"/>
+                <w:strike w:val="0"/>
+                <w:color w:val="000000"/>
+                <w:sz w:val="22"/>
+                <w:szCs w:val="22"/>
+                <w:u w:val="none"/>
+                <w:shd w:fill="auto" w:val="clear"/>
+                <w:vertAlign w:val="baseline"/>
+                <w:rtl w:val="0"/>
+              </w:rPr>
+              <w:t xml:space="preserve">4.3 K- najbližih suseda sa celim sekvencama i jednostavnom metrikom</w:t>
+              <w:tab/>
+              <w:t xml:space="preserve">10</w:t>
+            </w:r>
+          </w:hyperlink>
+          <w:r>
+            <w:rPr>
+              <w:rtl w:val="0"/>
+            </w:rPr>
+          </w:r>
+        </w:p>
+        <w:p>
+          <w:pPr>
+            <w:widowControl w:val="0"/>
+            <w:tabs>
+              <w:tab w:val="right" w:leader="none" w:pos="12000"/>
+            </w:tabs>
+            <w:spacing w:before="60" w:line="240" w:lineRule="auto"/>
+            <w:ind w:left="720" w:firstLine="0"/>
+            <w:rPr>
+              <w:rFonts w:ascii="Arial" w:cs="Arial" w:eastAsia="Arial" w:hAnsi="Arial"/>
+              <w:b w:val="0"/>
+              <w:i w:val="0"/>
+              <w:smallCaps w:val="0"/>
+              <w:strike w:val="0"/>
+              <w:color w:val="000000"/>
+              <w:sz w:val="22"/>
+              <w:szCs w:val="22"/>
+              <w:u w:val="none"/>
+              <w:shd w:fill="auto" w:val="clear"/>
+              <w:vertAlign w:val="baseline"/>
+            </w:rPr>
+          </w:pPr>
+          <w:hyperlink w:anchor="_upa2obghezm0">
+            <w:r>
+              <w:rPr>
+                <w:rFonts w:ascii="Arial" w:cs="Arial" w:eastAsia="Arial" w:hAnsi="Arial"/>
+                <w:b w:val="0"/>
+                <w:i w:val="0"/>
+                <w:smallCaps w:val="0"/>
+                <w:strike w:val="0"/>
+                <w:color w:val="000000"/>
+                <w:sz w:val="22"/>
+                <w:szCs w:val="22"/>
+                <w:u w:val="none"/>
+                <w:shd w:fill="auto" w:val="clear"/>
+                <w:vertAlign w:val="baseline"/>
+                <w:rtl w:val="0"/>
+              </w:rPr>
+              <w:t xml:space="preserve">4.3.1 Ocena modela za klasifikaciju po tipu proteina</w:t>
+              <w:tab/>
+              <w:t xml:space="preserve">10</w:t>
+            </w:r>
+          </w:hyperlink>
+          <w:r>
+            <w:rPr>
+              <w:rtl w:val="0"/>
+            </w:rPr>
+          </w:r>
+        </w:p>
+        <w:p>
+          <w:pPr>
+            <w:widowControl w:val="0"/>
+            <w:tabs>
+              <w:tab w:val="right" w:leader="none" w:pos="12000"/>
+            </w:tabs>
+            <w:spacing w:before="60" w:line="240" w:lineRule="auto"/>
+            <w:ind w:left="720" w:firstLine="0"/>
+            <w:rPr>
+              <w:rFonts w:ascii="Arial" w:cs="Arial" w:eastAsia="Arial" w:hAnsi="Arial"/>
+              <w:b w:val="0"/>
+              <w:i w:val="0"/>
+              <w:smallCaps w:val="0"/>
+              <w:strike w:val="0"/>
+              <w:color w:val="000000"/>
+              <w:sz w:val="22"/>
+              <w:szCs w:val="22"/>
+              <w:u w:val="none"/>
+              <w:shd w:fill="auto" w:val="clear"/>
+              <w:vertAlign w:val="baseline"/>
+            </w:rPr>
+          </w:pPr>
+          <w:hyperlink w:anchor="_fo8oey425amn">
+            <w:r>
+              <w:rPr>
+                <w:rFonts w:ascii="Arial" w:cs="Arial" w:eastAsia="Arial" w:hAnsi="Arial"/>
+                <w:b w:val="0"/>
+                <w:i w:val="0"/>
+                <w:smallCaps w:val="0"/>
+                <w:strike w:val="0"/>
+                <w:color w:val="000000"/>
+                <w:sz w:val="22"/>
+                <w:szCs w:val="22"/>
+                <w:u w:val="none"/>
+                <w:shd w:fill="auto" w:val="clear"/>
+                <w:vertAlign w:val="baseline"/>
+                <w:rtl w:val="0"/>
+              </w:rPr>
+              <w:t xml:space="preserve">4.3.2 Ocena modela za klasifikaciju po soju virusa za SARS2</w:t>
+              <w:tab/>
+              <w:t xml:space="preserve">11</w:t>
+            </w:r>
+          </w:hyperlink>
+          <w:r>
+            <w:rPr>
+              <w:rtl w:val="0"/>
+            </w:rPr>
+          </w:r>
+        </w:p>
+        <w:p>
+          <w:pPr>
+            <w:widowControl w:val="0"/>
+            <w:tabs>
+              <w:tab w:val="right" w:leader="none" w:pos="12000"/>
+            </w:tabs>
+            <w:spacing w:before="60" w:line="240" w:lineRule="auto"/>
+            <w:ind w:left="360" w:firstLine="0"/>
+            <w:rPr>
+              <w:rFonts w:ascii="Arial" w:cs="Arial" w:eastAsia="Arial" w:hAnsi="Arial"/>
+              <w:b w:val="0"/>
+              <w:i w:val="0"/>
+              <w:smallCaps w:val="0"/>
+              <w:strike w:val="0"/>
+              <w:color w:val="000000"/>
+              <w:sz w:val="22"/>
+              <w:szCs w:val="22"/>
+              <w:u w:val="none"/>
+              <w:shd w:fill="auto" w:val="clear"/>
+              <w:vertAlign w:val="baseline"/>
+            </w:rPr>
+          </w:pPr>
+          <w:hyperlink w:anchor="_ixpwbczdvblo">
+            <w:r>
+              <w:rPr>
+                <w:rFonts w:ascii="Arial" w:cs="Arial" w:eastAsia="Arial" w:hAnsi="Arial"/>
+                <w:b w:val="0"/>
+                <w:i w:val="0"/>
+                <w:smallCaps w:val="0"/>
+                <w:strike w:val="0"/>
+                <w:color w:val="000000"/>
+                <w:sz w:val="22"/>
+                <w:szCs w:val="22"/>
+                <w:u w:val="none"/>
+                <w:shd w:fill="auto" w:val="clear"/>
+                <w:vertAlign w:val="baseline"/>
+                <w:rtl w:val="0"/>
+              </w:rPr>
+              <w:t xml:space="preserve">4.4 Unakrsna provera modela</w:t>
+              <w:tab/>
+              <w:t xml:space="preserve">11</w:t>
             </w:r>
           </w:hyperlink>
           <w:r>
@@ -1046,7 +1291,7 @@
               <w:vertAlign w:val="baseline"/>
             </w:rPr>
           </w:pPr>
-          <w:hyperlink w:anchor="_35nkun2">
+          <w:hyperlink w:anchor="_44sinio">
             <w:r>
               <w:rPr>
                 <w:rFonts w:ascii="Arial" w:cs="Arial" w:eastAsia="Arial" w:hAnsi="Arial"/>
@@ -1064,7 +1309,7 @@
               </w:rPr>
               <w:t xml:space="preserve">5. Zaključak</w:t>
               <w:tab/>
-              <w:t xml:space="preserve">9</w:t>
+              <w:t xml:space="preserve">14</w:t>
             </w:r>
           </w:hyperlink>
           <w:r>
@@ -1094,7 +1339,7 @@
               <w:vertAlign w:val="baseline"/>
             </w:rPr>
           </w:pPr>
-          <w:hyperlink w:anchor="_1ksv4uv">
+          <w:hyperlink w:anchor="_2jxsxqh">
             <w:r>
               <w:rPr>
                 <w:rFonts w:ascii="Arial" w:cs="Arial" w:eastAsia="Arial" w:hAnsi="Arial"/>
@@ -1112,7 +1357,7 @@
               </w:rPr>
               <w:t xml:space="preserve">6.Reference</w:t>
               <w:tab/>
-              <w:t xml:space="preserve">9</w:t>
+              <w:t xml:space="preserve">14</w:t>
             </w:r>
           </w:hyperlink>
           <w:r>
@@ -1293,7 +1538,7 @@
     </w:p>
     <w:p>
       <w:pPr>
-        <w:jc w:val="center"/>
+        <w:jc w:val="left"/>
         <w:rPr>
           <w:b w:val="1"/>
           <w:sz w:val="48"/>
@@ -1308,582 +1553,522 @@
     </w:p>
     <w:p>
       <w:pPr>
+        <w:pStyle w:val="Heading1"/>
+        <w:ind w:left="0" w:firstLine="0"/>
+        <w:rPr/>
+      </w:pPr>
+      <w:bookmarkStart w:colFirst="0" w:colLast="0" w:name="_gjdgxs" w:id="0"/>
+      <w:bookmarkEnd w:id="0"/>
+      <w:r>
+        <w:rPr>
+          <w:rtl w:val="0"/>
+        </w:rPr>
+        <w:t xml:space="preserve">1.Uvod</w:t>
+      </w:r>
+    </w:p>
+    <w:p>
+      <w:pPr>
+        <w:rPr/>
+      </w:pPr>
+      <w:r>
+        <w:rPr>
+          <w:rtl w:val="0"/>
+        </w:rPr>
+        <w:t xml:space="preserve">Ovaj seminarski rad bavi se uticajem p-adičnosti na različitosti genetskog koda kod SARS1, MERS i SARS2 virusa, i to na primerima klasifikacije ovih virusa, klasifikacije proteina virusa i klasifikacije sojeva SARS2 virusa po WHO klasifikaciji.</w:t>
+      </w:r>
+    </w:p>
+    <w:p>
+      <w:pPr>
+        <w:pStyle w:val="Heading1"/>
+        <w:rPr/>
+      </w:pPr>
+      <w:bookmarkStart w:colFirst="0" w:colLast="0" w:name="_30j0zll" w:id="1"/>
+      <w:bookmarkEnd w:id="1"/>
+      <w:r>
+        <w:rPr>
+          <w:rtl w:val="0"/>
+        </w:rPr>
+        <w:t xml:space="preserve">2.P-adična distanca </w:t>
+      </w:r>
+    </w:p>
+    <w:p>
+      <w:pPr>
+        <w:rPr/>
+      </w:pPr>
+      <w:r>
+        <w:rPr>
+          <w:rtl w:val="0"/>
+        </w:rPr>
+      </w:r>
+    </w:p>
+    <w:p>
+      <w:pPr>
+        <w:rPr/>
+      </w:pPr>
+      <w:r>
+        <w:rPr>
+          <w:rtl w:val="0"/>
+        </w:rPr>
+        <w:t xml:space="preserve">Kako se  ∀m∈Z , m≠0 može zapisati kao m=p</w:t>
+      </w:r>
+      <w:r>
+        <w:rPr>
+          <w:vertAlign w:val="superscript"/>
+          <w:rtl w:val="0"/>
+        </w:rPr>
+        <w:t xml:space="preserve">k</w:t>
+      </w:r>
+      <w:r>
+        <w:rPr>
+          <w:rtl w:val="0"/>
+        </w:rPr>
+        <w:t xml:space="preserve">•а  gde je p prost broj, k ∈{0,1,2,...} i a ceo broj koji nije delji sa p. P-adična distanca broja m  u oznaci |m|</w:t>
+      </w:r>
+      <w:r>
+        <w:rPr>
+          <w:sz w:val="26"/>
+          <w:szCs w:val="26"/>
+          <w:vertAlign w:val="subscript"/>
+          <w:rtl w:val="0"/>
+        </w:rPr>
+        <w:t xml:space="preserve">p </w:t>
+      </w:r>
+      <w:r>
+        <w:rPr>
+          <w:sz w:val="26"/>
+          <w:szCs w:val="26"/>
+          <w:rtl w:val="0"/>
+        </w:rPr>
+        <w:t xml:space="preserve"> </w:t>
+      </w:r>
+      <w:r>
+        <w:rPr>
+          <w:rtl w:val="0"/>
+        </w:rPr>
+        <w:t xml:space="preserve">se definiše na sledeći način:</w:t>
+      </w:r>
+    </w:p>
+    <w:p>
+      <w:pPr>
+        <w:ind w:left="0" w:firstLine="0"/>
         <w:jc w:val="center"/>
+        <w:rPr/>
+      </w:pPr>
+      <w:r>
+        <w:rPr>
+          <w:sz w:val="30"/>
+          <w:szCs w:val="30"/>
+          <w:rtl w:val="0"/>
+        </w:rPr>
+        <w:t xml:space="preserve">|m|</w:t>
+      </w:r>
+      <w:r>
+        <w:rPr>
+          <w:sz w:val="34"/>
+          <w:szCs w:val="34"/>
+          <w:vertAlign w:val="subscript"/>
+          <w:rtl w:val="0"/>
+        </w:rPr>
+        <w:t xml:space="preserve">p </w:t>
+      </w:r>
+      <w:r>
+        <w:rPr>
+          <w:rFonts w:ascii="Arial Unicode MS" w:cs="Arial Unicode MS" w:eastAsia="Arial Unicode MS" w:hAnsi="Arial Unicode MS"/>
+          <w:sz w:val="30"/>
+          <w:szCs w:val="30"/>
+          <w:rtl w:val="0"/>
+        </w:rPr>
+        <w:t xml:space="preserve">≔p</w:t>
+      </w:r>
+      <w:r>
+        <w:rPr>
+          <w:sz w:val="34"/>
+          <w:szCs w:val="34"/>
+          <w:vertAlign w:val="superscript"/>
+          <w:rtl w:val="0"/>
+        </w:rPr>
+        <w:t xml:space="preserve">-k</w:t>
+      </w:r>
+      <w:r>
+        <w:rPr>
+          <w:vertAlign w:val="superscript"/>
+          <w:rtl w:val="0"/>
+        </w:rPr>
+        <w:t xml:space="preserve"> [1]</w:t>
+      </w:r>
+      <w:r>
+        <w:rPr>
+          <w:rtl w:val="0"/>
+        </w:rPr>
+        <w:t xml:space="preserve"> </w:t>
+      </w:r>
+    </w:p>
+    <w:p>
+      <w:pPr>
+        <w:ind w:left="0" w:firstLine="0"/>
+        <w:jc w:val="center"/>
+        <w:rPr/>
+      </w:pPr>
+      <w:r>
+        <w:rPr>
+          <w:rtl w:val="0"/>
+        </w:rPr>
+      </w:r>
+    </w:p>
+    <w:p>
+      <w:pPr>
+        <w:ind w:left="0" w:firstLine="0"/>
+        <w:jc w:val="left"/>
+        <w:rPr/>
+      </w:pPr>
+      <w:r>
+        <w:rPr>
+          <w:rtl w:val="0"/>
+        </w:rPr>
+        <w:t xml:space="preserve">i specijalno za m=0, |m|</w:t>
+      </w:r>
+      <w:r>
+        <w:rPr>
+          <w:vertAlign w:val="subscript"/>
+          <w:rtl w:val="0"/>
+        </w:rPr>
+        <w:t xml:space="preserve">p</w:t>
+      </w:r>
+      <w:r>
+        <w:rPr>
+          <w:rFonts w:ascii="Arial Unicode MS" w:cs="Arial Unicode MS" w:eastAsia="Arial Unicode MS" w:hAnsi="Arial Unicode MS"/>
+          <w:rtl w:val="0"/>
+        </w:rPr>
+        <w:t xml:space="preserve">≔0.</w:t>
+      </w:r>
+      <w:r>
+        <w:rPr>
+          <w:rtl w:val="0"/>
+        </w:rPr>
+      </w:r>
+    </w:p>
+    <w:p>
+      <w:pPr>
+        <w:ind w:left="0" w:firstLine="0"/>
+        <w:jc w:val="left"/>
+        <w:rPr/>
+      </w:pPr>
+      <w:r>
+        <w:rPr>
+          <w:rtl w:val="0"/>
+        </w:rPr>
+        <w:t xml:space="preserve">P-adičcna distanca dva cela broja x i y se racuna na sledeći način: </w:t>
+      </w:r>
+    </w:p>
+    <w:p>
+      <w:pPr>
+        <w:ind w:left="0" w:firstLine="0"/>
+        <w:jc w:val="center"/>
+        <w:rPr/>
+      </w:pPr>
+      <w:r>
+        <w:rPr>
+          <w:sz w:val="30"/>
+          <w:szCs w:val="30"/>
+          <w:rtl w:val="0"/>
+        </w:rPr>
+        <w:t xml:space="preserve">|x-y|</w:t>
+      </w:r>
+      <w:r>
+        <w:rPr>
+          <w:sz w:val="34"/>
+          <w:szCs w:val="34"/>
+          <w:vertAlign w:val="subscript"/>
+          <w:rtl w:val="0"/>
+        </w:rPr>
+        <w:t xml:space="preserve">p</w:t>
+      </w:r>
+      <w:r>
+        <w:rPr>
+          <w:rtl w:val="0"/>
+        </w:rPr>
+        <w:t xml:space="preserve"> </w:t>
+      </w:r>
+    </w:p>
+    <w:p>
+      <w:pPr>
+        <w:ind w:left="0" w:firstLine="0"/>
+        <w:jc w:val="left"/>
+        <w:rPr/>
+      </w:pPr>
+      <w:r>
+        <w:rPr>
+          <w:rtl w:val="0"/>
+        </w:rPr>
+        <w:t xml:space="preserve">P-adičcna distanca je ultrametrika, to jest za nju važi:</w:t>
+      </w:r>
+    </w:p>
+    <w:p>
+      <w:pPr>
+        <w:ind w:left="0" w:firstLine="0"/>
+        <w:jc w:val="left"/>
+        <w:rPr>
+          <w:sz w:val="26"/>
+          <w:szCs w:val="26"/>
+        </w:rPr>
+      </w:pPr>
+      <w:r>
+        <w:rPr>
+          <w:rtl w:val="0"/>
+        </w:rPr>
+        <w:tab/>
+        <w:t xml:space="preserve">1.     |x-y|</w:t>
+      </w:r>
+      <w:r>
+        <w:rPr>
+          <w:vertAlign w:val="subscript"/>
+          <w:rtl w:val="0"/>
+        </w:rPr>
+        <w:t xml:space="preserve">p</w:t>
+      </w:r>
+      <w:r>
+        <w:rPr>
+          <w:rFonts w:ascii="Arial Unicode MS" w:cs="Arial Unicode MS" w:eastAsia="Arial Unicode MS" w:hAnsi="Arial Unicode MS"/>
+          <w:rtl w:val="0"/>
+        </w:rPr>
+        <w:t xml:space="preserve"> ≥ 0 , |x-y|</w:t>
+      </w:r>
+      <w:r>
+        <w:rPr>
+          <w:vertAlign w:val="subscript"/>
+          <w:rtl w:val="0"/>
+        </w:rPr>
+        <w:t xml:space="preserve">p</w:t>
+      </w:r>
+      <w:r>
+        <w:rPr>
+          <w:rFonts w:ascii="Arial Unicode MS" w:cs="Arial Unicode MS" w:eastAsia="Arial Unicode MS" w:hAnsi="Arial Unicode MS"/>
+          <w:rtl w:val="0"/>
+        </w:rPr>
+        <w:t xml:space="preserve">＝0 </w:t>
+      </w:r>
+      <w:r>
+        <w:rPr>
+          <w:rFonts w:ascii="Arial Unicode MS" w:cs="Arial Unicode MS" w:eastAsia="Arial Unicode MS" w:hAnsi="Arial Unicode MS"/>
+          <w:sz w:val="26"/>
+          <w:szCs w:val="26"/>
+          <w:rtl w:val="0"/>
+        </w:rPr>
+        <w:t xml:space="preserve">⇔</w:t>
+      </w:r>
+      <w:r>
+        <w:rPr>
+          <w:rFonts w:ascii="Arial Unicode MS" w:cs="Arial Unicode MS" w:eastAsia="Arial Unicode MS" w:hAnsi="Arial Unicode MS"/>
+          <w:rtl w:val="0"/>
+        </w:rPr>
+        <w:t xml:space="preserve">x＝y</w:t>
+      </w:r>
+      <w:r>
+        <w:rPr>
+          <w:rtl w:val="0"/>
+        </w:rPr>
+      </w:r>
+    </w:p>
+    <w:p>
+      <w:pPr>
+        <w:ind w:left="0" w:firstLine="0"/>
+        <w:jc w:val="left"/>
+        <w:rPr>
+          <w:vertAlign w:val="subscript"/>
+        </w:rPr>
+      </w:pPr>
+      <w:r>
+        <w:rPr>
+          <w:rtl w:val="0"/>
+        </w:rPr>
+        <w:tab/>
+        <w:t xml:space="preserve">2.     |x-y|</w:t>
+      </w:r>
+      <w:r>
+        <w:rPr>
+          <w:vertAlign w:val="subscript"/>
+          <w:rtl w:val="0"/>
+        </w:rPr>
+        <w:t xml:space="preserve">p</w:t>
+      </w:r>
+      <w:r>
+        <w:rPr>
+          <w:rFonts w:ascii="Arial Unicode MS" w:cs="Arial Unicode MS" w:eastAsia="Arial Unicode MS" w:hAnsi="Arial Unicode MS"/>
+          <w:rtl w:val="0"/>
+        </w:rPr>
+        <w:t xml:space="preserve">＝|y-x|</w:t>
+      </w:r>
+      <w:r>
+        <w:rPr>
+          <w:vertAlign w:val="subscript"/>
+          <w:rtl w:val="0"/>
+        </w:rPr>
+        <w:t xml:space="preserve">p</w:t>
+      </w:r>
+    </w:p>
+    <w:p>
+      <w:pPr>
+        <w:ind w:left="0" w:firstLine="0"/>
+        <w:jc w:val="left"/>
+        <w:rPr/>
+      </w:pPr>
+      <w:r>
+        <w:rPr>
+          <w:rtl w:val="0"/>
+        </w:rPr>
+        <w:tab/>
+        <w:t xml:space="preserve">3.     |x-y|</w:t>
+      </w:r>
+      <w:r>
+        <w:rPr>
+          <w:vertAlign w:val="subscript"/>
+          <w:rtl w:val="0"/>
+        </w:rPr>
+        <w:t xml:space="preserve">p</w:t>
+      </w:r>
+      <w:r>
+        <w:rPr>
+          <w:rFonts w:ascii="Arial Unicode MS" w:cs="Arial Unicode MS" w:eastAsia="Arial Unicode MS" w:hAnsi="Arial Unicode MS"/>
+          <w:rtl w:val="0"/>
+        </w:rPr>
+        <w:t xml:space="preserve"> ≤ max {|x-z|</w:t>
+      </w:r>
+      <w:r>
+        <w:rPr>
+          <w:vertAlign w:val="subscript"/>
+          <w:rtl w:val="0"/>
+        </w:rPr>
+        <w:t xml:space="preserve">p </w:t>
+      </w:r>
+      <w:r>
+        <w:rPr>
+          <w:rtl w:val="0"/>
+        </w:rPr>
+        <w:t xml:space="preserve">,|y-z|</w:t>
+      </w:r>
+      <w:r>
+        <w:rPr>
+          <w:vertAlign w:val="subscript"/>
+          <w:rtl w:val="0"/>
+        </w:rPr>
+        <w:t xml:space="preserve">p</w:t>
+      </w:r>
+      <w:r>
+        <w:rPr>
+          <w:rtl w:val="0"/>
+        </w:rPr>
+        <w:t xml:space="preserve">}</w:t>
+      </w:r>
+    </w:p>
+    <w:p>
+      <w:pPr>
+        <w:ind w:left="0" w:firstLine="0"/>
+        <w:jc w:val="left"/>
+        <w:rPr/>
+      </w:pPr>
+      <w:r>
+        <w:rPr>
+          <w:rtl w:val="0"/>
+        </w:rPr>
+      </w:r>
+    </w:p>
+    <w:p>
+      <w:pPr>
+        <w:ind w:left="0" w:firstLine="0"/>
+        <w:jc w:val="left"/>
+        <w:rPr/>
+      </w:pPr>
+      <w:r>
+        <w:rPr>
+          <w:rtl w:val="0"/>
+        </w:rPr>
+        <w:t xml:space="preserve">Primer:</w:t>
+      </w:r>
+    </w:p>
+    <w:p>
+      <w:pPr>
+        <w:ind w:left="0" w:firstLine="0"/>
+        <w:jc w:val="left"/>
+        <w:rPr>
+          <w:vertAlign w:val="subscript"/>
+        </w:rPr>
+      </w:pPr>
+      <w:r>
+        <w:rPr>
+          <w:rtl w:val="0"/>
+        </w:rPr>
+        <w:tab/>
+        <w:t xml:space="preserve">|63-3|</w:t>
+      </w:r>
+      <w:r>
+        <w:rPr>
+          <w:vertAlign w:val="subscript"/>
+          <w:rtl w:val="0"/>
+        </w:rPr>
+        <w:t xml:space="preserve">2</w:t>
+      </w:r>
+      <w:r>
+        <w:rPr>
+          <w:rtl w:val="0"/>
+        </w:rPr>
+        <w:t xml:space="preserve">= |60|</w:t>
+      </w:r>
+      <w:r>
+        <w:rPr>
+          <w:vertAlign w:val="subscript"/>
+          <w:rtl w:val="0"/>
+        </w:rPr>
+        <w:t xml:space="preserve">2</w:t>
+      </w:r>
+      <w:r>
+        <w:rPr>
+          <w:rtl w:val="0"/>
+        </w:rPr>
+        <w:t xml:space="preserve">= |2</w:t>
+      </w:r>
+      <w:r>
+        <w:rPr>
+          <w:vertAlign w:val="superscript"/>
+          <w:rtl w:val="0"/>
+        </w:rPr>
+        <w:t xml:space="preserve">2</w:t>
+      </w:r>
+      <w:r>
+        <w:rPr>
+          <w:rtl w:val="0"/>
+        </w:rPr>
+        <w:t xml:space="preserve">•3•5|</w:t>
+      </w:r>
+      <w:r>
+        <w:rPr>
+          <w:vertAlign w:val="subscript"/>
+          <w:rtl w:val="0"/>
+        </w:rPr>
+        <w:t xml:space="preserve">2</w:t>
+      </w:r>
+      <w:r>
+        <w:rPr>
+          <w:rtl w:val="0"/>
+        </w:rPr>
+        <w:t xml:space="preserve">= ½</w:t>
+      </w:r>
+      <w:r>
+        <w:rPr>
+          <w:rtl w:val="0"/>
+        </w:rPr>
+      </w:r>
+    </w:p>
+    <w:p>
+      <w:pPr>
+        <w:ind w:left="0" w:firstLine="0"/>
+        <w:jc w:val="left"/>
+        <w:rPr/>
+      </w:pPr>
+      <w:r>
         <w:rPr>
           <w:b w:val="1"/>
           <w:sz w:val="48"/>
           <w:szCs w:val="48"/>
-        </w:rPr>
-      </w:pPr>
-      <w:r>
-        <w:rPr>
-          <w:rtl w:val="0"/>
-        </w:rPr>
-      </w:r>
-    </w:p>
-    <w:p>
-      <w:pPr>
-        <w:jc w:val="center"/>
-        <w:rPr>
-          <w:b w:val="1"/>
-          <w:sz w:val="48"/>
-          <w:szCs w:val="48"/>
-        </w:rPr>
-      </w:pPr>
-      <w:r>
-        <w:rPr>
-          <w:rtl w:val="0"/>
-        </w:rPr>
-      </w:r>
-    </w:p>
-    <w:p>
-      <w:pPr>
-        <w:jc w:val="center"/>
-        <w:rPr>
-          <w:b w:val="1"/>
-          <w:sz w:val="48"/>
-          <w:szCs w:val="48"/>
-        </w:rPr>
-      </w:pPr>
-      <w:r>
-        <w:rPr>
-          <w:rtl w:val="0"/>
-        </w:rPr>
-      </w:r>
-    </w:p>
-    <w:p>
-      <w:pPr>
-        <w:jc w:val="left"/>
-        <w:rPr>
-          <w:b w:val="1"/>
-          <w:sz w:val="48"/>
-          <w:szCs w:val="48"/>
-        </w:rPr>
-      </w:pPr>
-      <w:r>
-        <w:rPr>
-          <w:rtl w:val="0"/>
-        </w:rPr>
-      </w:r>
-    </w:p>
-    <w:p>
-      <w:pPr>
-        <w:pStyle w:val="Heading1"/>
-        <w:ind w:left="0" w:firstLine="0"/>
-        <w:rPr/>
-      </w:pPr>
-      <w:bookmarkStart w:colFirst="0" w:colLast="0" w:name="_gjdgxs" w:id="0"/>
-      <w:bookmarkEnd w:id="0"/>
-      <w:r>
-        <w:rPr>
-          <w:rtl w:val="0"/>
-        </w:rPr>
-        <w:t xml:space="preserve">1.Uvod</w:t>
-      </w:r>
-    </w:p>
-    <w:p>
-      <w:pPr>
-        <w:rPr/>
-      </w:pPr>
-      <w:r>
-        <w:rPr>
-          <w:rtl w:val="0"/>
-        </w:rPr>
-        <w:t xml:space="preserve">Ovaj seminarski rad bavi se uticajem p-adičnosti na različitosti genetskog koda kod SARS1, MERS i SARS2 virusa, i to na primerima klasifikacije ovih virusa, klasifikacije proteina virusa i klasifikacije sojeva SARS2 virusa po WHO klasifikaciji.</w:t>
-      </w:r>
-    </w:p>
-    <w:p>
-      <w:pPr>
-        <w:pStyle w:val="Heading1"/>
-        <w:rPr/>
-      </w:pPr>
-      <w:bookmarkStart w:colFirst="0" w:colLast="0" w:name="_30j0zll" w:id="1"/>
-      <w:bookmarkEnd w:id="1"/>
-      <w:r>
-        <w:rPr>
-          <w:rtl w:val="0"/>
-        </w:rPr>
-        <w:t xml:space="preserve">2.P-adična distanca </w:t>
-      </w:r>
-    </w:p>
-    <w:p>
-      <w:pPr>
-        <w:rPr/>
-      </w:pPr>
-      <w:r>
-        <w:rPr>
-          <w:rtl w:val="0"/>
-        </w:rPr>
-      </w:r>
-    </w:p>
-    <w:p>
-      <w:pPr>
-        <w:rPr/>
-      </w:pPr>
-      <w:r>
-        <w:rPr>
-          <w:rtl w:val="0"/>
-        </w:rPr>
-        <w:t xml:space="preserve">Kako se  ∀m∈Z , m≠0 može zapisati kao m=p</w:t>
-      </w:r>
-      <w:r>
-        <w:rPr>
-          <w:vertAlign w:val="superscript"/>
-          <w:rtl w:val="0"/>
-        </w:rPr>
-        <w:t xml:space="preserve">k</w:t>
-      </w:r>
-      <w:r>
-        <w:rPr>
-          <w:rtl w:val="0"/>
-        </w:rPr>
-        <w:t xml:space="preserve">•а  gde je p prost broj, k ∈{0,1,2,...} i a ceo broj koji nije delji sa p. P-adična distanca broja m  u oznaci |m|</w:t>
-      </w:r>
-      <w:r>
-        <w:rPr>
-          <w:sz w:val="26"/>
-          <w:szCs w:val="26"/>
-          <w:vertAlign w:val="subscript"/>
-          <w:rtl w:val="0"/>
-        </w:rPr>
-        <w:t xml:space="preserve">p </w:t>
-      </w:r>
-      <w:r>
-        <w:rPr>
-          <w:sz w:val="26"/>
-          <w:szCs w:val="26"/>
-          <w:rtl w:val="0"/>
-        </w:rPr>
-        <w:t xml:space="preserve"> </w:t>
-      </w:r>
-      <w:r>
-        <w:rPr>
-          <w:rtl w:val="0"/>
-        </w:rPr>
-        <w:t xml:space="preserve">se definiše na sledeći način:</w:t>
-      </w:r>
-    </w:p>
-    <w:p>
-      <w:pPr>
-        <w:ind w:left="0" w:firstLine="0"/>
-        <w:jc w:val="center"/>
-        <w:rPr/>
-      </w:pPr>
-      <w:r>
-        <w:rPr>
-          <w:sz w:val="30"/>
-          <w:szCs w:val="30"/>
-          <w:rtl w:val="0"/>
-        </w:rPr>
-        <w:t xml:space="preserve">|m|</w:t>
-      </w:r>
-      <w:r>
-        <w:rPr>
-          <w:sz w:val="34"/>
-          <w:szCs w:val="34"/>
-          <w:vertAlign w:val="subscript"/>
-          <w:rtl w:val="0"/>
-        </w:rPr>
-        <w:t xml:space="preserve">p </w:t>
-      </w:r>
-      <w:r>
-        <w:rPr>
-          <w:rFonts w:ascii="Arial Unicode MS" w:cs="Arial Unicode MS" w:eastAsia="Arial Unicode MS" w:hAnsi="Arial Unicode MS"/>
-          <w:sz w:val="30"/>
-          <w:szCs w:val="30"/>
-          <w:rtl w:val="0"/>
-        </w:rPr>
-        <w:t xml:space="preserve">≔p</w:t>
-      </w:r>
-      <w:r>
-        <w:rPr>
-          <w:sz w:val="34"/>
-          <w:szCs w:val="34"/>
-          <w:vertAlign w:val="superscript"/>
-          <w:rtl w:val="0"/>
-        </w:rPr>
-        <w:t xml:space="preserve">-k</w:t>
-      </w:r>
-      <w:r>
-        <w:rPr>
-          <w:vertAlign w:val="superscript"/>
-          <w:rtl w:val="0"/>
-        </w:rPr>
-        <w:t xml:space="preserve"> [1]</w:t>
-      </w:r>
-      <w:r>
-        <w:rPr>
-          <w:rtl w:val="0"/>
-        </w:rPr>
-        <w:t xml:space="preserve"> </w:t>
-      </w:r>
-    </w:p>
-    <w:p>
-      <w:pPr>
-        <w:ind w:left="0" w:firstLine="0"/>
-        <w:jc w:val="center"/>
-        <w:rPr/>
-      </w:pPr>
-      <w:r>
-        <w:rPr>
-          <w:rtl w:val="0"/>
-        </w:rPr>
-      </w:r>
-    </w:p>
-    <w:p>
-      <w:pPr>
-        <w:ind w:left="0" w:firstLine="0"/>
-        <w:jc w:val="left"/>
-        <w:rPr/>
-      </w:pPr>
-      <w:r>
-        <w:rPr>
-          <w:rtl w:val="0"/>
-        </w:rPr>
-        <w:t xml:space="preserve">i specijalno za m=0, |m|</w:t>
-      </w:r>
-      <w:r>
-        <w:rPr>
-          <w:vertAlign w:val="subscript"/>
-          <w:rtl w:val="0"/>
-        </w:rPr>
-        <w:t xml:space="preserve">p</w:t>
-      </w:r>
-      <w:r>
-        <w:rPr>
-          <w:rFonts w:ascii="Arial Unicode MS" w:cs="Arial Unicode MS" w:eastAsia="Arial Unicode MS" w:hAnsi="Arial Unicode MS"/>
-          <w:rtl w:val="0"/>
-        </w:rPr>
-        <w:t xml:space="preserve">≔0.</w:t>
-      </w:r>
-      <w:r>
-        <w:rPr>
-          <w:rtl w:val="0"/>
-        </w:rPr>
-      </w:r>
-    </w:p>
-    <w:p>
-      <w:pPr>
-        <w:ind w:left="0" w:firstLine="0"/>
-        <w:jc w:val="left"/>
-        <w:rPr/>
-      </w:pPr>
-      <w:r>
-        <w:rPr>
-          <w:rtl w:val="0"/>
-        </w:rPr>
-        <w:t xml:space="preserve">P-adičcna distanca dva cela broja x i y se racuna na sledeći način: </w:t>
-      </w:r>
-    </w:p>
-    <w:p>
-      <w:pPr>
-        <w:ind w:left="0" w:firstLine="0"/>
-        <w:jc w:val="center"/>
-        <w:rPr/>
-      </w:pPr>
-      <w:r>
-        <w:rPr>
-          <w:sz w:val="30"/>
-          <w:szCs w:val="30"/>
-          <w:rtl w:val="0"/>
-        </w:rPr>
-        <w:t xml:space="preserve">|x-y|</w:t>
-      </w:r>
-      <w:r>
-        <w:rPr>
-          <w:sz w:val="34"/>
-          <w:szCs w:val="34"/>
-          <w:vertAlign w:val="subscript"/>
-          <w:rtl w:val="0"/>
-        </w:rPr>
-        <w:t xml:space="preserve">p</w:t>
-      </w:r>
-      <w:r>
-        <w:rPr>
-          <w:rtl w:val="0"/>
-        </w:rPr>
-        <w:t xml:space="preserve"> </w:t>
-      </w:r>
-    </w:p>
-    <w:p>
-      <w:pPr>
-        <w:ind w:left="0" w:firstLine="0"/>
-        <w:jc w:val="left"/>
-        <w:rPr/>
-      </w:pPr>
-      <w:r>
-        <w:rPr>
-          <w:rtl w:val="0"/>
-        </w:rPr>
-        <w:t xml:space="preserve">P-adičcna distanca je ultrametrika, to jest za nju važi:</w:t>
-      </w:r>
-    </w:p>
-    <w:p>
-      <w:pPr>
-        <w:ind w:left="0" w:firstLine="0"/>
-        <w:jc w:val="left"/>
-        <w:rPr>
-          <w:sz w:val="26"/>
-          <w:szCs w:val="26"/>
-        </w:rPr>
-      </w:pPr>
-      <w:r>
-        <w:rPr>
-          <w:rtl w:val="0"/>
-        </w:rPr>
-        <w:tab/>
-        <w:t xml:space="preserve">1.     |x-y|</w:t>
-      </w:r>
-      <w:r>
-        <w:rPr>
-          <w:vertAlign w:val="subscript"/>
-          <w:rtl w:val="0"/>
-        </w:rPr>
-        <w:t xml:space="preserve">p</w:t>
-      </w:r>
-      <w:r>
-        <w:rPr>
-          <w:rFonts w:ascii="Arial Unicode MS" w:cs="Arial Unicode MS" w:eastAsia="Arial Unicode MS" w:hAnsi="Arial Unicode MS"/>
-          <w:rtl w:val="0"/>
-        </w:rPr>
-        <w:t xml:space="preserve"> ≥ 0 , |x-y|</w:t>
-      </w:r>
-      <w:r>
-        <w:rPr>
-          <w:vertAlign w:val="subscript"/>
-          <w:rtl w:val="0"/>
-        </w:rPr>
-        <w:t xml:space="preserve">p</w:t>
-      </w:r>
-      <w:r>
-        <w:rPr>
-          <w:rFonts w:ascii="Arial Unicode MS" w:cs="Arial Unicode MS" w:eastAsia="Arial Unicode MS" w:hAnsi="Arial Unicode MS"/>
-          <w:rtl w:val="0"/>
-        </w:rPr>
-        <w:t xml:space="preserve">＝0 </w:t>
-      </w:r>
-      <w:r>
-        <w:rPr>
-          <w:rFonts w:ascii="Arial Unicode MS" w:cs="Arial Unicode MS" w:eastAsia="Arial Unicode MS" w:hAnsi="Arial Unicode MS"/>
-          <w:sz w:val="26"/>
-          <w:szCs w:val="26"/>
-          <w:rtl w:val="0"/>
-        </w:rPr>
-        <w:t xml:space="preserve">⇔</w:t>
-      </w:r>
-      <w:r>
-        <w:rPr>
-          <w:rFonts w:ascii="Arial Unicode MS" w:cs="Arial Unicode MS" w:eastAsia="Arial Unicode MS" w:hAnsi="Arial Unicode MS"/>
-          <w:rtl w:val="0"/>
-        </w:rPr>
-        <w:t xml:space="preserve">x＝y</w:t>
-      </w:r>
-      <w:r>
-        <w:rPr>
-          <w:rtl w:val="0"/>
-        </w:rPr>
-      </w:r>
-    </w:p>
-    <w:p>
-      <w:pPr>
-        <w:ind w:left="0" w:firstLine="0"/>
-        <w:jc w:val="left"/>
-        <w:rPr>
-          <w:vertAlign w:val="subscript"/>
-        </w:rPr>
-      </w:pPr>
-      <w:r>
-        <w:rPr>
-          <w:rtl w:val="0"/>
-        </w:rPr>
-        <w:tab/>
-        <w:t xml:space="preserve">2.     |x-y|</w:t>
-      </w:r>
-      <w:r>
-        <w:rPr>
-          <w:vertAlign w:val="subscript"/>
-          <w:rtl w:val="0"/>
-        </w:rPr>
-        <w:t xml:space="preserve">p</w:t>
-      </w:r>
-      <w:r>
-        <w:rPr>
-          <w:rFonts w:ascii="Arial Unicode MS" w:cs="Arial Unicode MS" w:eastAsia="Arial Unicode MS" w:hAnsi="Arial Unicode MS"/>
-          <w:rtl w:val="0"/>
-        </w:rPr>
-        <w:t xml:space="preserve">＝|y-x|</w:t>
-      </w:r>
-      <w:r>
-        <w:rPr>
-          <w:vertAlign w:val="subscript"/>
-          <w:rtl w:val="0"/>
-        </w:rPr>
-        <w:t xml:space="preserve">p</w:t>
-      </w:r>
-    </w:p>
-    <w:p>
-      <w:pPr>
-        <w:ind w:left="0" w:firstLine="0"/>
-        <w:jc w:val="left"/>
-        <w:rPr/>
-      </w:pPr>
-      <w:r>
-        <w:rPr>
-          <w:rtl w:val="0"/>
-        </w:rPr>
-        <w:tab/>
-        <w:t xml:space="preserve">3.     |x-y|</w:t>
-      </w:r>
-      <w:r>
-        <w:rPr>
-          <w:vertAlign w:val="subscript"/>
-          <w:rtl w:val="0"/>
-        </w:rPr>
-        <w:t xml:space="preserve">p</w:t>
-      </w:r>
-      <w:r>
-        <w:rPr>
-          <w:rFonts w:ascii="Arial Unicode MS" w:cs="Arial Unicode MS" w:eastAsia="Arial Unicode MS" w:hAnsi="Arial Unicode MS"/>
-          <w:rtl w:val="0"/>
-        </w:rPr>
-        <w:t xml:space="preserve"> ≤ max {|x-z|</w:t>
-      </w:r>
-      <w:r>
-        <w:rPr>
-          <w:vertAlign w:val="subscript"/>
-          <w:rtl w:val="0"/>
-        </w:rPr>
-        <w:t xml:space="preserve">p </w:t>
-      </w:r>
-      <w:r>
-        <w:rPr>
-          <w:rtl w:val="0"/>
-        </w:rPr>
-        <w:t xml:space="preserve">,|y-z|</w:t>
-      </w:r>
-      <w:r>
-        <w:rPr>
-          <w:vertAlign w:val="subscript"/>
-          <w:rtl w:val="0"/>
-        </w:rPr>
-        <w:t xml:space="preserve">p</w:t>
-      </w:r>
-      <w:r>
-        <w:rPr>
-          <w:rtl w:val="0"/>
-        </w:rPr>
-        <w:t xml:space="preserve">}</w:t>
-      </w:r>
-    </w:p>
-    <w:p>
-      <w:pPr>
-        <w:ind w:left="0" w:firstLine="0"/>
-        <w:jc w:val="left"/>
-        <w:rPr/>
-      </w:pPr>
-      <w:r>
-        <w:rPr>
-          <w:rtl w:val="0"/>
-        </w:rPr>
-      </w:r>
-    </w:p>
-    <w:p>
-      <w:pPr>
-        <w:ind w:left="0" w:firstLine="0"/>
-        <w:jc w:val="left"/>
-        <w:rPr/>
-      </w:pPr>
-      <w:r>
-        <w:rPr>
-          <w:rtl w:val="0"/>
-        </w:rPr>
-        <w:t xml:space="preserve">Primer:</w:t>
-      </w:r>
-    </w:p>
-    <w:p>
-      <w:pPr>
-        <w:ind w:left="0" w:firstLine="0"/>
-        <w:jc w:val="left"/>
-        <w:rPr>
-          <w:vertAlign w:val="subscript"/>
-        </w:rPr>
-      </w:pPr>
-      <w:r>
-        <w:rPr>
-          <w:rtl w:val="0"/>
-        </w:rPr>
-        <w:tab/>
-        <w:t xml:space="preserve">|63-3|</w:t>
-      </w:r>
-      <w:r>
-        <w:rPr>
-          <w:vertAlign w:val="subscript"/>
-          <w:rtl w:val="0"/>
-        </w:rPr>
-        <w:t xml:space="preserve">2</w:t>
-      </w:r>
-      <w:r>
-        <w:rPr>
-          <w:rtl w:val="0"/>
-        </w:rPr>
-        <w:t xml:space="preserve">= |60|</w:t>
-      </w:r>
-      <w:r>
-        <w:rPr>
-          <w:vertAlign w:val="subscript"/>
-          <w:rtl w:val="0"/>
-        </w:rPr>
-        <w:t xml:space="preserve">2</w:t>
-      </w:r>
-      <w:r>
-        <w:rPr>
-          <w:rtl w:val="0"/>
-        </w:rPr>
-        <w:t xml:space="preserve">= |2</w:t>
-      </w:r>
-      <w:r>
-        <w:rPr>
-          <w:vertAlign w:val="superscript"/>
-          <w:rtl w:val="0"/>
-        </w:rPr>
-        <w:t xml:space="preserve">2</w:t>
-      </w:r>
-      <w:r>
-        <w:rPr>
-          <w:rtl w:val="0"/>
-        </w:rPr>
-        <w:t xml:space="preserve">•3•5|</w:t>
-      </w:r>
-      <w:r>
-        <w:rPr>
-          <w:vertAlign w:val="subscript"/>
-          <w:rtl w:val="0"/>
-        </w:rPr>
-        <w:t xml:space="preserve">2</w:t>
-      </w:r>
-      <w:r>
-        <w:rPr>
-          <w:rtl w:val="0"/>
-        </w:rPr>
-        <w:t xml:space="preserve">= ½</w:t>
-      </w:r>
-      <w:r>
-        <w:rPr>
-          <w:rtl w:val="0"/>
-        </w:rPr>
-      </w:r>
-    </w:p>
-    <w:p>
-      <w:pPr>
-        <w:ind w:left="0" w:firstLine="0"/>
-        <w:jc w:val="left"/>
-        <w:rPr/>
-      </w:pPr>
-      <w:r>
-        <w:rPr>
-          <w:b w:val="1"/>
-          <w:sz w:val="48"/>
-          <w:szCs w:val="48"/>
           <w:rtl w:val="0"/>
         </w:rPr>
         <w:t xml:space="preserve"> </w:t>
@@ -2051,7 +2236,23 @@
         <w:rPr>
           <w:rtl w:val="0"/>
         </w:rPr>
-        <w:t xml:space="preserve">Za računanje distance izmedju kodona korišćena je kombinacija 5-adične i 2-adične metrike [1] i to na sledeći način. Ako se kodoni razlikuju na prvoj nukleotidi, distanca se uvećava za 5</w:t>
+        <w:t xml:space="preserve">Za računanje distance izmedju kodona korišćena je kombinacija 5-adične i 2-adične metrike </w:t>
+      </w:r>
+      <w:hyperlink w:anchor="_2jxsxqh">
+        <w:r>
+          <w:rPr>
+            <w:color w:val="1155cc"/>
+            <w:u w:val="single"/>
+            <w:rtl w:val="0"/>
+          </w:rPr>
+          <w:t xml:space="preserve">[1] </w:t>
+        </w:r>
+      </w:hyperlink>
+      <w:r>
+        <w:rPr>
+          <w:rtl w:val="0"/>
+        </w:rPr>
+        <w:t xml:space="preserve">i to na sledeći način. Ako se kodoni razlikuju na prvoj nukleotidi, distanca se uvećava za 5</w:t>
       </w:r>
       <w:r>
         <w:rPr>
@@ -2192,7 +2393,7 @@
         <w:rPr>
           <w:rtl w:val="0"/>
         </w:rPr>
-        <w:t xml:space="preserve">Distanca izmedju svih sekvenci bez odsecanja u Pajton programskom jeziku nije uspela da se izvrši,te je to pokušano C++ programskom jeziku gde je uspelo. Kod tog programa se nalazi u  </w:t>
+        <w:t xml:space="preserve">Računanje distanci izmedju svih sekvenci bez odsecanja u Pajton programskom jeziku nije uspela da se izvrši,te je to pokušano C++ programskom jeziku gde je uspelo. Kod tog programa se nalazi u  </w:t>
       </w:r>
       <w:r>
         <w:rPr>
@@ -2205,7 +2406,7 @@
         <w:rPr>
           <w:rtl w:val="0"/>
         </w:rPr>
-        <w:t xml:space="preserve"> pravi se dijagonalna matrica rastojanja izmedju svih sekvenci, koja se posle koristi za sve vrste klasifikacija. </w:t>
+        <w:t xml:space="preserve"> u njemu se pravi dijagonalna matrica rastojanja izmedju svih sekvenci, koja se posle koristi za sve vrste klasifikacija. </w:t>
       </w:r>
       <w:r>
         <w:rPr>
@@ -2243,7 +2444,7 @@
         <w:rPr>
           <w:rtl w:val="0"/>
         </w:rPr>
-        <w:t xml:space="preserve">Istraživanje smo izvodili na bazi podataka od 13202 instanci. Najvažniji atributi su ime virusa, ime proteina, i nukleotidna sekvenca.</w:t>
+        <w:t xml:space="preserve">Istraživanje je izvođeno na bazi podataka od 13202 instanci. Najvažniji atributi su ime virusa, ime proteina, i nukleotidna sekvenca.</w:t>
       </w:r>
     </w:p>
     <w:p>
@@ -3827,20 +4028,6 @@
               <w:t xml:space="preserve">ORF3 protein</w:t>
             </w:r>
           </w:p>
-          <w:p>
-            <w:pPr>
-              <w:widowControl w:val="0"/>
-              <w:spacing w:line="240" w:lineRule="auto"/>
-              <w:jc w:val="center"/>
-              <w:rPr/>
-            </w:pPr>
-            <w:r>
-              <w:rPr>
-                <w:rtl w:val="0"/>
-              </w:rPr>
-              <w:t xml:space="preserve">ORF5 protein</w:t>
-            </w:r>
-          </w:p>
         </w:tc>
         <w:tc>
           <w:tcPr>
@@ -3867,6 +4054,50 @@
               <w:t xml:space="preserve">104</w:t>
             </w:r>
           </w:p>
+        </w:tc>
+      </w:tr>
+      <w:tr>
+        <w:trPr>
+          <w:cantSplit w:val="0"/>
+          <w:tblHeader w:val="0"/>
+        </w:trPr>
+        <w:tc>
+          <w:tcPr>
+            <w:shd w:fill="auto" w:val="clear"/>
+            <w:tcMar>
+              <w:top w:w="100.0" w:type="dxa"/>
+              <w:left w:w="100.0" w:type="dxa"/>
+              <w:bottom w:w="100.0" w:type="dxa"/>
+              <w:right w:w="100.0" w:type="dxa"/>
+            </w:tcMar>
+            <w:vAlign w:val="top"/>
+          </w:tcPr>
+          <w:p>
+            <w:pPr>
+              <w:widowControl w:val="0"/>
+              <w:spacing w:line="240" w:lineRule="auto"/>
+              <w:jc w:val="center"/>
+              <w:rPr/>
+            </w:pPr>
+            <w:r>
+              <w:rPr>
+                <w:rtl w:val="0"/>
+              </w:rPr>
+              <w:t xml:space="preserve">ORF5 protein</w:t>
+            </w:r>
+          </w:p>
+        </w:tc>
+        <w:tc>
+          <w:tcPr>
+            <w:shd w:fill="auto" w:val="clear"/>
+            <w:tcMar>
+              <w:top w:w="100.0" w:type="dxa"/>
+              <w:left w:w="100.0" w:type="dxa"/>
+              <w:bottom w:w="100.0" w:type="dxa"/>
+              <w:right w:w="100.0" w:type="dxa"/>
+            </w:tcMar>
+            <w:vAlign w:val="top"/>
+          </w:tcPr>
           <w:p>
             <w:pPr>
               <w:widowControl w:val="0"/>
@@ -4524,7 +4755,23 @@
         <w:rPr>
           <w:rtl w:val="0"/>
         </w:rPr>
-        <w:t xml:space="preserve">Primenjen je algoritma K-najbližih suseda, gde je broj suseda 3 i  korišćena je metrika  objašnjena u delu 2.2 za računanje razdaljine izmedju instanci. Ovaj model je primenjen za klasifikaciju po tipu virusa, po tipu proteina i po soju virusa za SARS2.</w:t>
+        <w:t xml:space="preserve">Primenjen je algoritma K-najbližih suseda, gde je broj suseda 3 i  korišćena je metrika  objašnjena u delu </w:t>
+      </w:r>
+      <w:hyperlink w:anchor="_3znysh7">
+        <w:r>
+          <w:rPr>
+            <w:color w:val="1155cc"/>
+            <w:u w:val="single"/>
+            <w:rtl w:val="0"/>
+          </w:rPr>
+          <w:t xml:space="preserve">2.2</w:t>
+        </w:r>
+      </w:hyperlink>
+      <w:r>
+        <w:rPr>
+          <w:rtl w:val="0"/>
+        </w:rPr>
+        <w:t xml:space="preserve"> za računanje razdaljine izmedju instanci. Ovaj model je primenjen za klasifikaciju po tipu virusa, po tipu proteina i po soju virusa za SARS2.</w:t>
       </w:r>
     </w:p>
     <w:p>
@@ -4572,6 +4819,46 @@
           <w:rtl w:val="0"/>
         </w:rPr>
         <w:t xml:space="preserve">Ovaj model na test skupu ima tačnost od 0.99 i matricu konfuzije kao u tabeli 4.1.1.1.</w:t>
+      </w:r>
+    </w:p>
+    <w:p>
+      <w:pPr>
+        <w:rPr/>
+      </w:pPr>
+      <w:r>
+        <w:rPr>
+          <w:rtl w:val="0"/>
+        </w:rPr>
+      </w:r>
+    </w:p>
+    <w:p>
+      <w:pPr>
+        <w:rPr/>
+      </w:pPr>
+      <w:r>
+        <w:rPr>
+          <w:rtl w:val="0"/>
+        </w:rPr>
+      </w:r>
+    </w:p>
+    <w:p>
+      <w:pPr>
+        <w:rPr/>
+      </w:pPr>
+      <w:r>
+        <w:rPr>
+          <w:rtl w:val="0"/>
+        </w:rPr>
+      </w:r>
+    </w:p>
+    <w:p>
+      <w:pPr>
+        <w:rPr/>
+      </w:pPr>
+      <w:r>
+        <w:rPr>
+          <w:rtl w:val="0"/>
+        </w:rPr>
       </w:r>
     </w:p>
     <w:p>
@@ -5305,12 +5592,12 @@
           <wp:inline distB="114300" distT="114300" distL="114300" distR="114300">
             <wp:extent cx="5731200" cy="6057900"/>
             <wp:effectExtent b="0" l="0" r="0" t="0"/>
-            <wp:docPr id="1" name="image2.png"/>
+            <wp:docPr id="3" name="image1.png"/>
             <a:graphic>
               <a:graphicData uri="http://schemas.openxmlformats.org/drawingml/2006/picture">
                 <pic:pic>
                   <pic:nvPicPr>
-                    <pic:cNvPr id="0" name="image2.png"/>
+                    <pic:cNvPr id="0" name="image1.png"/>
                     <pic:cNvPicPr preferRelativeResize="0"/>
                   </pic:nvPicPr>
                   <pic:blipFill>
@@ -5517,18 +5804,28 @@
         <w:rPr>
           <w:rtl w:val="0"/>
         </w:rPr>
-        <w:t xml:space="preserve">Rezultati ovog modela su slični kao i rezultati modela iz 4.1.1.</w:t>
-      </w:r>
-    </w:p>
-    <w:p>
-      <w:pPr>
-        <w:rPr/>
-      </w:pPr>
-      <w:r>
-        <w:rPr>
-          <w:rtl w:val="0"/>
-        </w:rPr>
-        <w:tab/>
+        <w:t xml:space="preserve">Rezultati ovog modela su slični kao i rezultati modela iz </w:t>
+      </w:r>
+      <w:hyperlink w:anchor="_1t3h5sf">
+        <w:r>
+          <w:rPr>
+            <w:color w:val="1155cc"/>
+            <w:u w:val="single"/>
+            <w:rtl w:val="0"/>
+          </w:rPr>
+          <w:t xml:space="preserve">4.1.1</w:t>
+        </w:r>
+      </w:hyperlink>
+      <w:r>
+        <w:rPr>
+          <w:rtl w:val="0"/>
+        </w:rPr>
+        <w:t xml:space="preserve">.</w:t>
+      </w:r>
+      <w:r>
+        <w:rPr>
+          <w:rtl w:val="0"/>
+        </w:rPr>
       </w:r>
     </w:p>
     <w:p>
@@ -5600,7 +5897,43 @@
         <w:rPr>
           <w:rtl w:val="0"/>
         </w:rPr>
-        <w:t xml:space="preserve">Primena modela na cele sekvence je u ovom slučaju klasifikacije napravila još začajnija poboljšanja u prepoznavanju soja SARS2 virusa u odnosu na model 4.1.3. Tačnost ovog modela je  0.96 i matrica konfuzije je prikazana u tabeli  4.2.3.1.</w:t>
+        <w:t xml:space="preserve">Primena modela na cele sekvence je u ovom slučaju klasifikacije napravila još značajnija poboljšanja u prepoznavanju soja SARS2 virusa u odnosu na model </w:t>
+      </w:r>
+      <w:hyperlink w:anchor="_2s8eyo1">
+        <w:r>
+          <w:rPr>
+            <w:color w:val="1155cc"/>
+            <w:u w:val="single"/>
+            <w:rtl w:val="0"/>
+          </w:rPr>
+          <w:t xml:space="preserve">4.1.3</w:t>
+        </w:r>
+      </w:hyperlink>
+      <w:r>
+        <w:rPr>
+          <w:rtl w:val="0"/>
+        </w:rPr>
+        <w:t xml:space="preserve">. Tačnost ovog modela je  0.96 i matrica konfuzije je prikazana u tabeli  4.2.3.1.</w:t>
+      </w:r>
+    </w:p>
+    <w:p>
+      <w:pPr>
+        <w:rPr/>
+      </w:pPr>
+      <w:r>
+        <w:rPr>
+          <w:rtl w:val="0"/>
+        </w:rPr>
+      </w:r>
+    </w:p>
+    <w:p>
+      <w:pPr>
+        <w:rPr/>
+      </w:pPr>
+      <w:r>
+        <w:rPr>
+          <w:rtl w:val="0"/>
+        </w:rPr>
       </w:r>
     </w:p>
     <w:p>
@@ -5613,12 +5946,12 @@
           <wp:inline distB="114300" distT="114300" distL="114300" distR="114300">
             <wp:extent cx="6281738" cy="6819900"/>
             <wp:effectExtent b="0" l="0" r="0" t="0"/>
-            <wp:docPr id="3" name="image3.png"/>
+            <wp:docPr id="5" name="image2.png"/>
             <a:graphic>
               <a:graphicData uri="http://schemas.openxmlformats.org/drawingml/2006/picture">
                 <pic:pic>
                   <pic:nvPicPr>
-                    <pic:cNvPr id="0" name="image3.png"/>
+                    <pic:cNvPr id="0" name="image2.png"/>
                     <pic:cNvPicPr preferRelativeResize="0"/>
                   </pic:nvPicPr>
                   <pic:blipFill>
@@ -5790,12 +6123,12 @@
           <wp:inline distB="114300" distT="114300" distL="114300" distR="114300">
             <wp:extent cx="5731200" cy="6184900"/>
             <wp:effectExtent b="0" l="0" r="0" t="0"/>
-            <wp:docPr id="2" name="image1.png"/>
+            <wp:docPr id="4" name="image4.png"/>
             <a:graphic>
               <a:graphicData uri="http://schemas.openxmlformats.org/drawingml/2006/picture">
                 <pic:pic>
                   <pic:nvPicPr>
-                    <pic:cNvPr id="0" name="image1.png"/>
+                    <pic:cNvPr id="0" name="image4.png"/>
                     <pic:cNvPicPr preferRelativeResize="0"/>
                   </pic:nvPicPr>
                   <pic:blipFill>
@@ -5842,7 +6175,7 @@
         <w:pStyle w:val="Heading1"/>
         <w:rPr/>
       </w:pPr>
-      <w:bookmarkStart w:colFirst="0" w:colLast="0" w:name="_lpmjlypasde9" w:id="14"/>
+      <w:bookmarkStart w:colFirst="0" w:colLast="0" w:name="_35nkun2" w:id="14"/>
       <w:bookmarkEnd w:id="14"/>
       <w:r>
         <w:rPr>
@@ -5898,30 +6231,367 @@
         <w:rPr>
           <w:rtl w:val="0"/>
         </w:rPr>
-        <w:tab/>
+      </w:r>
+    </w:p>
+    <w:p>
+      <w:pPr>
+        <w:rPr/>
+      </w:pPr>
+      <w:r>
+        <w:rPr>
+          <w:rtl w:val="0"/>
+        </w:rPr>
+      </w:r>
+    </w:p>
+    <w:p>
+      <w:pPr>
+        <w:rPr/>
+      </w:pPr>
+      <w:r>
+        <w:rPr>
+          <w:rtl w:val="0"/>
+        </w:rPr>
+      </w:r>
+    </w:p>
+    <w:p>
+      <w:pPr>
+        <w:rPr/>
+      </w:pPr>
+      <w:r>
+        <w:rPr>
+          <w:rtl w:val="0"/>
+        </w:rPr>
+      </w:r>
+    </w:p>
+    <w:p>
+      <w:pPr>
+        <w:pStyle w:val="Heading2"/>
+        <w:ind w:firstLine="720"/>
+        <w:rPr/>
+      </w:pPr>
+      <w:bookmarkStart w:colFirst="0" w:colLast="0" w:name="_39ag2h8odln" w:id="15"/>
+      <w:bookmarkEnd w:id="15"/>
+      <w:r>
+        <w:rPr>
+          <w:rtl w:val="0"/>
+        </w:rPr>
+        <w:t xml:space="preserve">4.3 K- najbližih suseda sa celim sekvencama i jednostavnom metrikom</w:t>
+      </w:r>
+    </w:p>
+    <w:p>
+      <w:pPr>
+        <w:rPr/>
+      </w:pPr>
+      <w:r>
+        <w:rPr>
+          <w:rtl w:val="0"/>
+        </w:rPr>
+        <w:t xml:space="preserve">Primenjen je algoritma K-najbližih suseda, gde je broj suseda 3 i  korišćena jednostvana metrika (ako su kodoni razlličiti distanca se povećava za jedan). Ovaj model je primenjen za klasifikaciju po tipu virusa, po tipu proteina i po soju virusa za SARS2, korišćene su cele sekvence.</w:t>
+      </w:r>
+    </w:p>
+    <w:p>
+      <w:pPr>
+        <w:pStyle w:val="Heading3"/>
+        <w:rPr>
+          <w:color w:val="000000"/>
+        </w:rPr>
+      </w:pPr>
+      <w:bookmarkStart w:colFirst="0" w:colLast="0" w:name="_upa2obghezm0" w:id="16"/>
+      <w:bookmarkEnd w:id="16"/>
+      <w:r>
+        <w:rPr>
+          <w:rtl w:val="0"/>
+        </w:rPr>
+        <w:tab/>
+      </w:r>
+      <w:r>
+        <w:rPr>
+          <w:color w:val="000000"/>
+          <w:rtl w:val="0"/>
+        </w:rPr>
+        <w:t xml:space="preserve">4.3.1 Ocena modela za klasifikaciju po tipu proteina</w:t>
+      </w:r>
+    </w:p>
+    <w:p>
+      <w:pPr>
+        <w:rPr/>
+      </w:pPr>
+      <w:r>
+        <w:rPr>
+          <w:rtl w:val="0"/>
+        </w:rPr>
+        <w:t xml:space="preserve">Primena ovog modela dala je tačnost od 0.98 i matricu konfuzije kao u tabeli 4.3.1.1</w:t>
+      </w:r>
+    </w:p>
+    <w:p>
+      <w:pPr>
+        <w:rPr/>
+      </w:pPr>
+      <w:r>
+        <w:rPr>
+          <w:rtl w:val="0"/>
+        </w:rPr>
         <w:t xml:space="preserve"> </w:t>
         <w:tab/>
+      </w:r>
+      <w:r>
+        <w:rPr/>
+        <w:drawing>
+          <wp:inline distB="114300" distT="114300" distL="114300" distR="114300">
+            <wp:extent cx="5534025" cy="5867400"/>
+            <wp:effectExtent b="0" l="0" r="0" t="0"/>
+            <wp:docPr id="1" name="image3.png"/>
+            <a:graphic>
+              <a:graphicData uri="http://schemas.openxmlformats.org/drawingml/2006/picture">
+                <pic:pic>
+                  <pic:nvPicPr>
+                    <pic:cNvPr id="0" name="image3.png"/>
+                    <pic:cNvPicPr preferRelativeResize="0"/>
+                  </pic:nvPicPr>
+                  <pic:blipFill>
+                    <a:blip r:embed="rId9"/>
+                    <a:srcRect b="0" l="0" r="0" t="0"/>
+                    <a:stretch>
+                      <a:fillRect/>
+                    </a:stretch>
+                  </pic:blipFill>
+                  <pic:spPr>
+                    <a:xfrm>
+                      <a:off x="0" y="0"/>
+                      <a:ext cx="5534025" cy="5867400"/>
+                    </a:xfrm>
+                    <a:prstGeom prst="rect"/>
+                    <a:ln/>
+                  </pic:spPr>
+                </pic:pic>
+              </a:graphicData>
+            </a:graphic>
+          </wp:inline>
+        </w:drawing>
+      </w:r>
+      <w:r>
+        <w:rPr>
+          <w:rtl w:val="0"/>
+        </w:rPr>
+      </w:r>
+    </w:p>
+    <w:p>
+      <w:pPr>
+        <w:jc w:val="center"/>
+        <w:rPr/>
+      </w:pPr>
+      <w:r>
+        <w:rPr>
+          <w:rtl w:val="0"/>
+        </w:rPr>
+        <w:t xml:space="preserve">Tabela 4.3.1.1 Matrica konfuzije za klasifikaciju po tipu proteina</w:t>
+      </w:r>
+    </w:p>
+    <w:p>
+      <w:pPr>
+        <w:rPr/>
+      </w:pPr>
+      <w:r>
+        <w:rPr>
+          <w:rtl w:val="0"/>
+        </w:rPr>
+      </w:r>
+    </w:p>
+    <w:p>
+      <w:pPr>
+        <w:rPr/>
+      </w:pPr>
+      <w:r>
+        <w:rPr>
+          <w:rtl w:val="0"/>
+        </w:rPr>
+        <w:t xml:space="preserve">Možemo primetiti da i ovaj model radi dobro, najveća razlika je u tome što ORF10 protein u potpunosti prepoznaje kao ORF3  protein.</w:t>
+      </w:r>
+      <w:r>
+        <w:rPr>
+          <w:rtl w:val="0"/>
+        </w:rPr>
+      </w:r>
+    </w:p>
+    <w:p>
+      <w:pPr>
+        <w:pStyle w:val="Heading3"/>
+        <w:rPr>
+          <w:color w:val="000000"/>
+        </w:rPr>
+      </w:pPr>
+      <w:bookmarkStart w:colFirst="0" w:colLast="0" w:name="_fo8oey425amn" w:id="17"/>
+      <w:bookmarkEnd w:id="17"/>
+      <w:r>
+        <w:rPr>
+          <w:rtl w:val="0"/>
+        </w:rPr>
+        <w:tab/>
+      </w:r>
+      <w:r>
+        <w:rPr>
+          <w:color w:val="000000"/>
+          <w:rtl w:val="0"/>
+        </w:rPr>
+        <w:t xml:space="preserve">4.3.2 Ocena modela za klasifikaciju po soju virusa za SARS2</w:t>
+      </w:r>
+    </w:p>
+    <w:p>
+      <w:pPr>
+        <w:rPr/>
+      </w:pPr>
+      <w:r>
+        <w:rPr>
+          <w:rtl w:val="0"/>
+        </w:rPr>
+        <w:t xml:space="preserve">Primena ovog modela dala je tačnost od 0.81 i matricu konfuzije kao u tabeli 4.3.2.1</w:t>
+      </w:r>
+    </w:p>
+    <w:p>
+      <w:pPr>
+        <w:rPr/>
+      </w:pPr>
+      <w:r>
+        <w:rPr>
+          <w:rtl w:val="0"/>
+        </w:rPr>
+      </w:r>
+    </w:p>
+    <w:p>
+      <w:pPr>
+        <w:rPr/>
+      </w:pPr>
+      <w:r>
+        <w:rPr/>
+        <w:drawing>
+          <wp:inline distB="114300" distT="114300" distL="114300" distR="114300">
+            <wp:extent cx="5731200" cy="6032500"/>
+            <wp:effectExtent b="0" l="0" r="0" t="0"/>
+            <wp:docPr id="2" name="image5.png"/>
+            <a:graphic>
+              <a:graphicData uri="http://schemas.openxmlformats.org/drawingml/2006/picture">
+                <pic:pic>
+                  <pic:nvPicPr>
+                    <pic:cNvPr id="0" name="image5.png"/>
+                    <pic:cNvPicPr preferRelativeResize="0"/>
+                  </pic:nvPicPr>
+                  <pic:blipFill>
+                    <a:blip r:embed="rId10"/>
+                    <a:srcRect b="0" l="0" r="0" t="0"/>
+                    <a:stretch>
+                      <a:fillRect/>
+                    </a:stretch>
+                  </pic:blipFill>
+                  <pic:spPr>
+                    <a:xfrm>
+                      <a:off x="0" y="0"/>
+                      <a:ext cx="5731200" cy="6032500"/>
+                    </a:xfrm>
+                    <a:prstGeom prst="rect"/>
+                    <a:ln/>
+                  </pic:spPr>
+                </pic:pic>
+              </a:graphicData>
+            </a:graphic>
+          </wp:inline>
+        </w:drawing>
+      </w:r>
+      <w:r>
+        <w:rPr>
+          <w:rtl w:val="0"/>
+        </w:rPr>
+      </w:r>
+    </w:p>
+    <w:p>
+      <w:pPr>
+        <w:jc w:val="center"/>
+        <w:rPr/>
+      </w:pPr>
+      <w:r>
+        <w:rPr>
+          <w:rtl w:val="0"/>
+        </w:rPr>
+        <w:t xml:space="preserve">Tabela 4.3.2.1 Matrica konfuzije za klasifikaciju po soju virusa za SARS2</w:t>
+      </w:r>
+    </w:p>
+    <w:p>
+      <w:pPr>
+        <w:jc w:val="left"/>
+        <w:rPr/>
+      </w:pPr>
+      <w:r>
+        <w:rPr>
+          <w:rtl w:val="0"/>
+        </w:rPr>
+      </w:r>
+    </w:p>
+    <w:p>
+      <w:pPr>
+        <w:rPr/>
+      </w:pPr>
+      <w:r>
+        <w:rPr>
+          <w:rtl w:val="0"/>
+        </w:rPr>
+        <w:t xml:space="preserve">Možemo primetiti da ovaj model značajno lošije prepoznaje sojeve SARS2 virusa u odnosu na model </w:t>
+      </w:r>
+      <w:hyperlink w:anchor="_lnxbz9">
+        <w:r>
+          <w:rPr>
+            <w:color w:val="1155cc"/>
+            <w:u w:val="single"/>
+            <w:rtl w:val="0"/>
+          </w:rPr>
+          <w:t xml:space="preserve">4.2.3</w:t>
+        </w:r>
+      </w:hyperlink>
+      <w:r>
+        <w:rPr>
+          <w:rtl w:val="0"/>
+        </w:rPr>
+        <w:t xml:space="preserve">.</w:t>
+      </w:r>
+    </w:p>
+    <w:p>
+      <w:pPr>
+        <w:rPr/>
+      </w:pPr>
+      <w:r>
+        <w:rPr>
+          <w:rtl w:val="0"/>
+        </w:rPr>
+      </w:r>
+    </w:p>
+    <w:p>
+      <w:pPr>
+        <w:rPr/>
+      </w:pPr>
+      <w:r>
+        <w:rPr>
+          <w:rtl w:val="0"/>
+        </w:rPr>
+        <w:tab/>
         <w:t xml:space="preserve"> </w:t>
         <w:tab/>
         <w:t xml:space="preserve"> </w:t>
         <w:tab/>
-      </w:r>
-    </w:p>
-    <w:p>
-      <w:pPr>
+        <w:t xml:space="preserve"> </w:t>
+        <w:tab/>
+      </w:r>
+    </w:p>
+    <w:p>
+      <w:pPr>
+        <w:pStyle w:val="Heading2"/>
         <w:spacing w:line="240" w:lineRule="auto"/>
-        <w:rPr>
-          <w:sz w:val="28"/>
-          <w:szCs w:val="28"/>
-        </w:rPr>
-      </w:pPr>
-      <w:r>
-        <w:rPr>
-          <w:sz w:val="28"/>
-          <w:szCs w:val="28"/>
-          <w:rtl w:val="0"/>
-        </w:rPr>
-        <w:t xml:space="preserve">4.2.4 Unakrsna provera modela</w:t>
+        <w:rPr/>
+      </w:pPr>
+      <w:bookmarkStart w:colFirst="0" w:colLast="0" w:name="_ixpwbczdvblo" w:id="18"/>
+      <w:bookmarkEnd w:id="18"/>
+      <w:r>
+        <w:rPr>
+          <w:rtl w:val="0"/>
+        </w:rPr>
+        <w:t xml:space="preserve">4.4 Unakrsna provera modela</w:t>
       </w:r>
     </w:p>
     <w:p>
@@ -5942,8 +6612,9 @@
           <w:ilvl w:val="0"/>
           <w:numId w:val="2"/>
         </w:numPr>
-        <w:spacing w:after="0" w:afterAutospacing="0" w:before="240" w:lineRule="auto"/>
+        <w:spacing w:after="0" w:before="240" w:lineRule="auto"/>
         <w:ind w:left="720" w:hanging="360"/>
+        <w:rPr/>
       </w:pPr>
       <w:r>
         <w:rPr>
@@ -5964,8 +6635,9 @@
           <w:ilvl w:val="1"/>
           <w:numId w:val="2"/>
         </w:numPr>
-        <w:spacing w:after="0" w:afterAutospacing="0" w:before="0" w:beforeAutospacing="0" w:lineRule="auto"/>
+        <w:spacing w:after="0" w:before="0" w:lineRule="auto"/>
         <w:ind w:left="1440" w:hanging="360"/>
+        <w:rPr/>
       </w:pPr>
       <w:r>
         <w:rPr>
@@ -5989,8 +6661,9 @@
           <w:ilvl w:val="1"/>
           <w:numId w:val="2"/>
         </w:numPr>
-        <w:spacing w:after="0" w:afterAutospacing="0" w:before="0" w:beforeAutospacing="0" w:lineRule="auto"/>
+        <w:spacing w:after="0" w:before="0" w:lineRule="auto"/>
         <w:ind w:left="1440" w:hanging="360"/>
+        <w:rPr/>
       </w:pPr>
       <w:r>
         <w:rPr>
@@ -6025,8 +6698,9 @@
           <w:ilvl w:val="1"/>
           <w:numId w:val="2"/>
         </w:numPr>
-        <w:spacing w:after="0" w:afterAutospacing="0" w:before="0" w:beforeAutospacing="0" w:lineRule="auto"/>
+        <w:spacing w:after="0" w:before="0" w:lineRule="auto"/>
         <w:ind w:left="1440" w:hanging="360"/>
+        <w:rPr/>
       </w:pPr>
       <w:r>
         <w:rPr>
@@ -6061,8 +6735,9 @@
           <w:ilvl w:val="1"/>
           <w:numId w:val="2"/>
         </w:numPr>
-        <w:spacing w:after="0" w:afterAutospacing="0" w:before="0" w:beforeAutospacing="0" w:lineRule="auto"/>
+        <w:spacing w:after="0" w:before="0" w:lineRule="auto"/>
         <w:ind w:left="1440" w:hanging="360"/>
+        <w:rPr/>
       </w:pPr>
       <w:r>
         <w:rPr>
@@ -6086,8 +6761,9 @@
           <w:ilvl w:val="1"/>
           <w:numId w:val="2"/>
         </w:numPr>
-        <w:spacing w:after="0" w:afterAutospacing="0" w:before="0" w:beforeAutospacing="0" w:lineRule="auto"/>
+        <w:spacing w:after="0" w:before="0" w:lineRule="auto"/>
         <w:ind w:left="1440" w:hanging="360"/>
+        <w:rPr/>
       </w:pPr>
       <w:r>
         <w:rPr>
@@ -6111,8 +6787,9 @@
           <w:ilvl w:val="1"/>
           <w:numId w:val="2"/>
         </w:numPr>
-        <w:spacing w:after="0" w:afterAutospacing="0" w:before="0" w:beforeAutospacing="0" w:lineRule="auto"/>
+        <w:spacing w:after="0" w:before="0" w:lineRule="auto"/>
         <w:ind w:left="1440" w:hanging="360"/>
+        <w:rPr/>
       </w:pPr>
       <w:r>
         <w:rPr>
@@ -6136,8 +6813,9 @@
           <w:ilvl w:val="1"/>
           <w:numId w:val="2"/>
         </w:numPr>
-        <w:spacing w:after="0" w:afterAutospacing="0" w:before="0" w:beforeAutospacing="0" w:lineRule="auto"/>
+        <w:spacing w:after="0" w:before="0" w:lineRule="auto"/>
         <w:ind w:left="1440" w:hanging="360"/>
+        <w:rPr/>
       </w:pPr>
       <w:r>
         <w:rPr>
@@ -6161,8 +6839,9 @@
           <w:ilvl w:val="1"/>
           <w:numId w:val="2"/>
         </w:numPr>
-        <w:spacing w:after="240" w:before="0" w:beforeAutospacing="0" w:lineRule="auto"/>
+        <w:spacing w:after="240" w:before="0" w:lineRule="auto"/>
         <w:ind w:left="1440" w:hanging="360"/>
+        <w:rPr/>
       </w:pPr>
       <w:r>
         <w:rPr>
@@ -6211,8 +6890,9 @@
           <w:ilvl w:val="0"/>
           <w:numId w:val="3"/>
         </w:numPr>
-        <w:spacing w:after="0" w:afterAutospacing="0" w:before="240" w:lineRule="auto"/>
+        <w:spacing w:after="0" w:before="240" w:lineRule="auto"/>
         <w:ind w:left="720" w:hanging="360"/>
+        <w:rPr/>
       </w:pPr>
       <w:r>
         <w:rPr>
@@ -6233,8 +6913,9 @@
           <w:ilvl w:val="1"/>
           <w:numId w:val="3"/>
         </w:numPr>
-        <w:spacing w:after="0" w:afterAutospacing="0" w:before="0" w:beforeAutospacing="0" w:lineRule="auto"/>
+        <w:spacing w:after="0" w:before="0" w:lineRule="auto"/>
         <w:ind w:left="1440" w:hanging="360"/>
+        <w:rPr/>
       </w:pPr>
       <w:r>
         <w:rPr>
@@ -6258,8 +6939,9 @@
           <w:ilvl w:val="1"/>
           <w:numId w:val="3"/>
         </w:numPr>
-        <w:spacing w:after="0" w:afterAutospacing="0" w:before="0" w:beforeAutospacing="0" w:lineRule="auto"/>
+        <w:spacing w:after="0" w:before="0" w:lineRule="auto"/>
         <w:ind w:left="1440" w:hanging="360"/>
+        <w:rPr/>
       </w:pPr>
       <w:r>
         <w:rPr>
@@ -6294,8 +6976,9 @@
           <w:ilvl w:val="1"/>
           <w:numId w:val="3"/>
         </w:numPr>
-        <w:spacing w:after="0" w:afterAutospacing="0" w:before="0" w:beforeAutospacing="0" w:lineRule="auto"/>
+        <w:spacing w:after="0" w:before="0" w:lineRule="auto"/>
         <w:ind w:left="1440" w:hanging="360"/>
+        <w:rPr/>
       </w:pPr>
       <w:r>
         <w:rPr>
@@ -6319,8 +7002,9 @@
           <w:ilvl w:val="1"/>
           <w:numId w:val="3"/>
         </w:numPr>
-        <w:spacing w:after="0" w:afterAutospacing="0" w:before="0" w:beforeAutospacing="0" w:lineRule="auto"/>
+        <w:spacing w:after="0" w:before="0" w:lineRule="auto"/>
         <w:ind w:left="1440" w:hanging="360"/>
+        <w:rPr/>
       </w:pPr>
       <w:r>
         <w:rPr>
@@ -6344,8 +7028,9 @@
           <w:ilvl w:val="1"/>
           <w:numId w:val="3"/>
         </w:numPr>
-        <w:spacing w:after="0" w:afterAutospacing="0" w:before="0" w:beforeAutospacing="0" w:lineRule="auto"/>
+        <w:spacing w:after="0" w:before="0" w:lineRule="auto"/>
         <w:ind w:left="1440" w:hanging="360"/>
+        <w:rPr/>
       </w:pPr>
       <w:r>
         <w:rPr>
@@ -6369,8 +7054,9 @@
           <w:ilvl w:val="1"/>
           <w:numId w:val="3"/>
         </w:numPr>
-        <w:spacing w:after="0" w:afterAutospacing="0" w:before="0" w:beforeAutospacing="0" w:lineRule="auto"/>
+        <w:spacing w:after="0" w:before="0" w:lineRule="auto"/>
         <w:ind w:left="1440" w:hanging="360"/>
+        <w:rPr/>
       </w:pPr>
       <w:r>
         <w:rPr>
@@ -6394,8 +7080,9 @@
           <w:ilvl w:val="1"/>
           <w:numId w:val="3"/>
         </w:numPr>
-        <w:spacing w:after="0" w:afterAutospacing="0" w:before="0" w:beforeAutospacing="0" w:lineRule="auto"/>
+        <w:spacing w:after="0" w:before="0" w:lineRule="auto"/>
         <w:ind w:left="1440" w:hanging="360"/>
+        <w:rPr/>
       </w:pPr>
       <w:r>
         <w:rPr>
@@ -6419,8 +7106,9 @@
           <w:ilvl w:val="1"/>
           <w:numId w:val="3"/>
         </w:numPr>
-        <w:spacing w:after="240" w:before="0" w:beforeAutospacing="0" w:lineRule="auto"/>
+        <w:spacing w:after="240" w:before="0" w:lineRule="auto"/>
         <w:ind w:left="1440" w:hanging="360"/>
+        <w:rPr/>
       </w:pPr>
       <w:r>
         <w:rPr>
@@ -6469,8 +7157,9 @@
           <w:ilvl w:val="0"/>
           <w:numId w:val="1"/>
         </w:numPr>
-        <w:spacing w:after="0" w:afterAutospacing="0" w:before="240" w:lineRule="auto"/>
+        <w:spacing w:after="0" w:before="240" w:lineRule="auto"/>
         <w:ind w:left="720" w:hanging="360"/>
+        <w:rPr/>
       </w:pPr>
       <w:r>
         <w:rPr>
@@ -6493,8 +7182,9 @@
           <w:ilvl w:val="1"/>
           <w:numId w:val="1"/>
         </w:numPr>
-        <w:spacing w:after="0" w:afterAutospacing="0" w:before="0" w:beforeAutospacing="0" w:lineRule="auto"/>
+        <w:spacing w:after="0" w:before="0" w:lineRule="auto"/>
         <w:ind w:left="1440" w:hanging="360"/>
+        <w:rPr/>
       </w:pPr>
       <w:r>
         <w:rPr>
@@ -6518,8 +7208,9 @@
           <w:ilvl w:val="1"/>
           <w:numId w:val="1"/>
         </w:numPr>
-        <w:spacing w:after="0" w:afterAutospacing="0" w:before="0" w:beforeAutospacing="0" w:lineRule="auto"/>
+        <w:spacing w:after="0" w:before="0" w:lineRule="auto"/>
         <w:ind w:left="1440" w:hanging="360"/>
+        <w:rPr/>
       </w:pPr>
       <w:r>
         <w:rPr>
@@ -6543,8 +7234,9 @@
           <w:ilvl w:val="1"/>
           <w:numId w:val="1"/>
         </w:numPr>
-        <w:spacing w:after="0" w:afterAutospacing="0" w:before="0" w:beforeAutospacing="0" w:lineRule="auto"/>
+        <w:spacing w:after="0" w:before="0" w:lineRule="auto"/>
         <w:ind w:left="1440" w:hanging="360"/>
+        <w:rPr/>
       </w:pPr>
       <w:r>
         <w:rPr>
@@ -6579,8 +7271,9 @@
           <w:ilvl w:val="1"/>
           <w:numId w:val="1"/>
         </w:numPr>
-        <w:spacing w:after="0" w:afterAutospacing="0" w:before="0" w:beforeAutospacing="0" w:lineRule="auto"/>
+        <w:spacing w:after="0" w:before="0" w:lineRule="auto"/>
         <w:ind w:left="1440" w:hanging="360"/>
+        <w:rPr/>
       </w:pPr>
       <w:r>
         <w:rPr>
@@ -6604,8 +7297,9 @@
           <w:ilvl w:val="1"/>
           <w:numId w:val="1"/>
         </w:numPr>
-        <w:spacing w:after="0" w:afterAutospacing="0" w:before="0" w:beforeAutospacing="0" w:lineRule="auto"/>
+        <w:spacing w:after="0" w:before="0" w:lineRule="auto"/>
         <w:ind w:left="1440" w:hanging="360"/>
+        <w:rPr/>
       </w:pPr>
       <w:r>
         <w:rPr>
@@ -6629,8 +7323,9 @@
           <w:ilvl w:val="1"/>
           <w:numId w:val="1"/>
         </w:numPr>
-        <w:spacing w:after="0" w:afterAutospacing="0" w:before="0" w:beforeAutospacing="0" w:lineRule="auto"/>
+        <w:spacing w:after="0" w:before="0" w:lineRule="auto"/>
         <w:ind w:left="1440" w:hanging="360"/>
+        <w:rPr/>
       </w:pPr>
       <w:r>
         <w:rPr>
@@ -6654,8 +7349,9 @@
           <w:ilvl w:val="1"/>
           <w:numId w:val="1"/>
         </w:numPr>
-        <w:spacing w:after="0" w:afterAutospacing="0" w:before="0" w:beforeAutospacing="0" w:lineRule="auto"/>
+        <w:spacing w:after="0" w:before="0" w:lineRule="auto"/>
         <w:ind w:left="1440" w:hanging="360"/>
+        <w:rPr/>
       </w:pPr>
       <w:r>
         <w:rPr>
@@ -6679,8 +7375,9 @@
           <w:ilvl w:val="1"/>
           <w:numId w:val="1"/>
         </w:numPr>
-        <w:spacing w:after="240" w:before="0" w:beforeAutospacing="0" w:lineRule="auto"/>
+        <w:spacing w:after="240" w:before="0" w:lineRule="auto"/>
         <w:ind w:left="1440" w:hanging="360"/>
+        <w:rPr/>
       </w:pPr>
       <w:r>
         <w:rPr>
@@ -6721,19 +7418,14 @@
         </w:rPr>
         <w:t xml:space="preserve">Preciznost je približno ista za svako k iz skupa {2, 3, …, 9}, odakle sledi da odabir broja najbližih suseda (iz zadatog skupa) ne utiče bitno na preciznost klasifikacije.</w:t>
       </w:r>
-      <w:r>
-        <w:rPr>
-          <w:rtl w:val="0"/>
-        </w:rPr>
-      </w:r>
     </w:p>
     <w:p>
       <w:pPr>
         <w:pStyle w:val="Heading1"/>
         <w:rPr/>
       </w:pPr>
-      <w:bookmarkStart w:colFirst="0" w:colLast="0" w:name="_lvxmig8pqzp0" w:id="15"/>
-      <w:bookmarkEnd w:id="15"/>
+      <w:bookmarkStart w:colFirst="0" w:colLast="0" w:name="_1ksv4uv" w:id="19"/>
+      <w:bookmarkEnd w:id="19"/>
       <w:r>
         <w:br w:type="page"/>
       </w:r>
@@ -6748,8 +7440,8 @@
         <w:pStyle w:val="Heading1"/>
         <w:rPr/>
       </w:pPr>
-      <w:bookmarkStart w:colFirst="0" w:colLast="0" w:name="_35nkun2" w:id="16"/>
-      <w:bookmarkEnd w:id="16"/>
+      <w:bookmarkStart w:colFirst="0" w:colLast="0" w:name="_44sinio" w:id="20"/>
+      <w:bookmarkEnd w:id="20"/>
       <w:r>
         <w:rPr>
           <w:rtl w:val="0"/>
@@ -6759,7 +7451,54 @@
     </w:p>
     <w:p>
       <w:pPr>
-        <w:jc w:val="left"/>
+        <w:rPr/>
+      </w:pPr>
+      <w:r>
+        <w:rPr>
+          <w:rtl w:val="0"/>
+        </w:rPr>
+        <w:t xml:space="preserve">Uporedjivanjem modela </w:t>
+      </w:r>
+      <w:hyperlink w:anchor="_26in1rg">
+        <w:r>
+          <w:rPr>
+            <w:color w:val="1155cc"/>
+            <w:u w:val="single"/>
+            <w:rtl w:val="0"/>
+          </w:rPr>
+          <w:t xml:space="preserve">4.2.2 </w:t>
+        </w:r>
+      </w:hyperlink>
+      <w:r>
+        <w:rPr>
+          <w:rtl w:val="0"/>
+        </w:rPr>
+        <w:t xml:space="preserve">i modela </w:t>
+      </w:r>
+      <w:hyperlink w:anchor="_upa2obghezm0">
+        <w:r>
+          <w:rPr>
+            <w:color w:val="1155cc"/>
+            <w:u w:val="single"/>
+            <w:rtl w:val="0"/>
+          </w:rPr>
+          <w:t xml:space="preserve">4.3.1</w:t>
+        </w:r>
+      </w:hyperlink>
+      <w:r>
+        <w:rPr>
+          <w:rtl w:val="0"/>
+        </w:rPr>
+        <w:t xml:space="preserve"> može se primetiti da model 4.2.2 ima malo veću tačnost (0.99 naspram 0.98),  ali i još značajnije, bolju matricu konfuzije. Model 4.3.1 ima problema sa prepoznavanjem proteina ORF10 i ORF8b. Kako su oba modela primenjena na celim sekvencama virusa i jedino se razlikuju u primenjenoj metrici (model 4.2.2 koristi p-adičnu metriku), možemo zaključiti da p-adična metrika ima uticaj na razlikovanje proteina SARS1, SARS2 i MERS koronavirusa.  </w:t>
+      </w:r>
+      <w:r>
+        <w:rPr>
+          <w:rtl w:val="0"/>
+        </w:rPr>
+      </w:r>
+    </w:p>
+    <w:p>
+      <w:pPr>
         <w:rPr>
           <w:b w:val="1"/>
           <w:sz w:val="48"/>
@@ -6770,6 +7509,68 @@
         <w:rPr>
           <w:rtl w:val="0"/>
         </w:rPr>
+        <w:t xml:space="preserve">Uporedjivanjem modela iz </w:t>
+      </w:r>
+      <w:hyperlink w:anchor="_lnxbz9">
+        <w:r>
+          <w:rPr>
+            <w:color w:val="1155cc"/>
+            <w:u w:val="single"/>
+            <w:rtl w:val="0"/>
+          </w:rPr>
+          <w:t xml:space="preserve">4.2.3</w:t>
+        </w:r>
+      </w:hyperlink>
+      <w:r>
+        <w:rPr>
+          <w:rtl w:val="0"/>
+        </w:rPr>
+        <w:t xml:space="preserve"> i </w:t>
+      </w:r>
+      <w:hyperlink w:anchor="_fo8oey425amn">
+        <w:r>
+          <w:rPr>
+            <w:color w:val="1155cc"/>
+            <w:u w:val="single"/>
+            <w:rtl w:val="0"/>
+          </w:rPr>
+          <w:t xml:space="preserve">4.3.2</w:t>
+        </w:r>
+      </w:hyperlink>
+      <w:r>
+        <w:rPr>
+          <w:rtl w:val="0"/>
+        </w:rPr>
+        <w:t xml:space="preserve"> može se primetiti da model </w:t>
+      </w:r>
+      <w:r>
+        <w:rPr>
+          <w:rtl w:val="0"/>
+        </w:rPr>
+        <w:t xml:space="preserve">4.2.3</w:t>
+      </w:r>
+      <w:r>
+        <w:rPr>
+          <w:rtl w:val="0"/>
+        </w:rPr>
+        <w:t xml:space="preserve"> ima nešto bolje karakteristike od modela </w:t>
+      </w:r>
+      <w:r>
+        <w:rPr>
+          <w:rtl w:val="0"/>
+        </w:rPr>
+        <w:t xml:space="preserve">4.3.2 </w:t>
+      </w:r>
+      <w:r>
+        <w:rPr>
+          <w:rtl w:val="0"/>
+        </w:rPr>
+        <w:t xml:space="preserve">(tačnost od 0.96 naspram 0.81 i značajno bolju matricu konfuzije. Kako je jedina razlika izmedju ovih modela primenjena metrika, možemo zaključiti da postoji uticaj P-adičnosti na razilke genetskog koda SARS1, SARS2 i MERS koronavirusa.</w:t>
+      </w:r>
+      <w:r>
+        <w:rPr>
+          <w:rtl w:val="0"/>
+        </w:rPr>
       </w:r>
     </w:p>
     <w:p>
@@ -6778,8 +7579,8 @@
         <w:spacing w:line="480" w:lineRule="auto"/>
         <w:rPr/>
       </w:pPr>
-      <w:bookmarkStart w:colFirst="0" w:colLast="0" w:name="_1ksv4uv" w:id="17"/>
-      <w:bookmarkEnd w:id="17"/>
+      <w:bookmarkStart w:colFirst="0" w:colLast="0" w:name="_2jxsxqh" w:id="21"/>
+      <w:bookmarkEnd w:id="21"/>
       <w:r>
         <w:rPr>
           <w:rtl w:val="0"/>
@@ -6829,7 +7630,7 @@
       </w:r>
     </w:p>
     <w:sectPr>
-      <w:footerReference r:id="rId9" w:type="default"/>
+      <w:footerReference r:id="rId11" w:type="default"/>
       <w:pgSz w:h="16834" w:w="11909" w:orient="portrait"/>
       <w:pgMar w:bottom="1108.1102362204729" w:top="850.3937007874016" w:left="1440" w:right="1440" w:header="720" w:footer="720"/>
       <w:pgNumType w:start="1"/>

</xml_diff>